<commit_message>
initiale Infos zu Spark und SparkR
</commit_message>
<xml_diff>
--- a/SparkR_und_Spark.docx
+++ b/SparkR_und_Spark.docx
@@ -132,59 +132,107 @@
       </w:r>
       <w:proofErr w:type="spellStart"/>
       <w:r>
+        <w:rPr>
+          <w:lang w:val="en-US"/>
+        </w:rPr>
         <w:t>SparkR</w:t>
       </w:r>
       <w:proofErr w:type="spellEnd"/>
       <w:r>
-        <w:t xml:space="preserve"> also </w:t>
-      </w:r>
-      <w:proofErr w:type="spellStart"/>
-      <w:r>
-        <w:t>supports</w:t>
-      </w:r>
-      <w:proofErr w:type="spellEnd"/>
-      <w:r>
+        <w:rPr>
+          <w:lang w:val="en-US"/>
+        </w:rPr>
+        <w:t xml:space="preserve"> also supports distributed machine learning using </w:t>
+      </w:r>
+      <w:proofErr w:type="spellStart"/>
+      <w:r>
+        <w:rPr>
+          <w:lang w:val="en-US"/>
+        </w:rPr>
+        <w:t>MLlib</w:t>
+      </w:r>
+      <w:proofErr w:type="spellEnd"/>
+      <w:r>
+        <w:rPr>
+          <w:lang w:val="en-US"/>
+        </w:rPr>
+        <w:t>.</w:t>
+      </w:r>
+    </w:p>
+    <w:p>
+      <w:pPr>
+        <w:rPr>
+          <w:lang w:val="en-US"/>
+        </w:rPr>
+      </w:pPr>
+      <w:proofErr w:type="spellStart"/>
+      <w:r>
+        <w:rPr>
+          <w:lang w:val="en-US"/>
+        </w:rPr>
+        <w:t>Hilfreicher</w:t>
+      </w:r>
+      <w:proofErr w:type="spellEnd"/>
+      <w:r>
+        <w:rPr>
+          <w:lang w:val="en-US"/>
+        </w:rPr>
+        <w:t xml:space="preserve"> Blog bevor </w:t>
+      </w:r>
+      <w:proofErr w:type="spellStart"/>
+      <w:r>
+        <w:rPr>
+          <w:lang w:val="en-US"/>
+        </w:rPr>
+        <w:t>Benutzung</w:t>
+      </w:r>
+      <w:proofErr w:type="spellEnd"/>
+      <w:r>
+        <w:rPr>
+          <w:lang w:val="en-US"/>
+        </w:rPr>
+        <w:t>:</w:t>
+      </w:r>
+      <w:r>
+        <w:rPr>
+          <w:lang w:val="en-US"/>
+        </w:rPr>
         <w:t xml:space="preserve"> </w:t>
       </w:r>
-      <w:proofErr w:type="spellStart"/>
-      <w:r>
-        <w:t>distributed</w:t>
-      </w:r>
-      <w:proofErr w:type="spellEnd"/>
-      <w:r>
-        <w:t xml:space="preserve"> </w:t>
-      </w:r>
-      <w:proofErr w:type="spellStart"/>
-      <w:r>
-        <w:t>machine</w:t>
-      </w:r>
-      <w:proofErr w:type="spellEnd"/>
-      <w:r>
-        <w:t xml:space="preserve"> </w:t>
-      </w:r>
-      <w:proofErr w:type="spellStart"/>
-      <w:r>
-        <w:t>learning</w:t>
-      </w:r>
-      <w:proofErr w:type="spellEnd"/>
-      <w:r>
-        <w:t xml:space="preserve"> </w:t>
-      </w:r>
-      <w:proofErr w:type="spellStart"/>
-      <w:r>
-        <w:t>using</w:t>
-      </w:r>
-      <w:proofErr w:type="spellEnd"/>
-      <w:r>
-        <w:t xml:space="preserve"> </w:t>
-      </w:r>
-      <w:proofErr w:type="spellStart"/>
-      <w:r>
-        <w:t>MLlib</w:t>
-      </w:r>
-      <w:proofErr w:type="spellEnd"/>
-      <w:r>
-        <w:t>.</w:t>
+      <w:bookmarkStart w:id="0" w:name="_GoBack"/>
+      <w:bookmarkEnd w:id="0"/>
+    </w:p>
+    <w:p>
+      <w:pPr>
+        <w:rPr>
+          <w:lang w:val="en-US"/>
+        </w:rPr>
+      </w:pPr>
+      <w:r>
+        <w:fldChar w:fldCharType="begin"/>
+      </w:r>
+      <w:r>
+        <w:rPr>
+          <w:lang w:val="en-US"/>
+        </w:rPr>
+        <w:instrText xml:space="preserve"> HYPERLINK "https://databricks.com/blog/2016/12/28/10-things-i-wish-i-knew-before-using-apache-sparkr.html" </w:instrText>
+      </w:r>
+      <w:r>
+        <w:fldChar w:fldCharType="separate"/>
+      </w:r>
+      <w:r>
+        <w:rPr>
+          <w:rStyle w:val="Hyperlink"/>
+          <w:lang w:val="en-US"/>
+        </w:rPr>
+        <w:t>https://databricks.com/blog/2016/12/28/10-things-i-wish-i-knew-before-using-apache-sparkr.html</w:t>
+      </w:r>
+      <w:r>
+        <w:rPr>
+          <w:rStyle w:val="Hyperlink"/>
+          <w:lang w:val="en-US"/>
+        </w:rPr>
+        <w:fldChar w:fldCharType="end"/>
       </w:r>
     </w:p>
     <w:p>
@@ -356,7 +404,21 @@
         <w:rPr>
           <w:lang w:val="en-US"/>
         </w:rPr>
-        <w:t xml:space="preserve"> for programming entire clusters with implicit </w:t>
+        <w:t xml:space="preserve"> for programming entire </w:t>
+      </w:r>
+      <w:proofErr w:type="gramStart"/>
+      <w:r>
+        <w:rPr>
+          <w:lang w:val="en-US"/>
+        </w:rPr>
+        <w:t>clusters</w:t>
+      </w:r>
+      <w:proofErr w:type="gramEnd"/>
+      <w:r>
+        <w:rPr>
+          <w:lang w:val="en-US"/>
+        </w:rPr>
+        <w:t xml:space="preserve"> with implicit </w:t>
       </w:r>
       <w:hyperlink r:id="rId13" w:tooltip="Data parallelism" w:history="1">
         <w:r>
@@ -410,43 +472,15 @@
       </w:pPr>
     </w:p>
     <w:p>
-      <w:pPr>
-        <w:rPr>
-          <w:lang w:val="en-US"/>
-        </w:rPr>
-      </w:pPr>
-      <w:r>
-        <w:rPr>
-          <w:lang w:val="en-US"/>
-        </w:rPr>
-        <w:t xml:space="preserve">Blog der Spark </w:t>
-      </w:r>
-      <w:proofErr w:type="spellStart"/>
-      <w:r>
-        <w:rPr>
-          <w:lang w:val="en-US"/>
-        </w:rPr>
-        <w:t>erklärt</w:t>
-      </w:r>
-      <w:proofErr w:type="spellEnd"/>
-      <w:r>
-        <w:rPr>
-          <w:lang w:val="en-US"/>
-        </w:rPr>
-        <w:t>:</w:t>
+      <w:r>
+        <w:t>Blog der Spark erklärt:</w:t>
       </w:r>
     </w:p>
     <w:p>
-      <w:pPr>
-        <w:rPr>
-          <w:lang w:val="en-US"/>
-        </w:rPr>
-      </w:pPr>
       <w:hyperlink r:id="rId15" w:history="1">
         <w:r>
           <w:rPr>
             <w:rStyle w:val="Hyperlink"/>
-            <w:lang w:val="en-US"/>
           </w:rPr>
           <w:t>https://data-science-blog.com/blog/2016/08/03/was-ist-eigentlich-apache-spark/</w:t>
         </w:r>
@@ -1021,6 +1055,7 @@
           <w:szCs w:val="20"/>
           <w:lang w:eastAsia="de-CH"/>
         </w:rPr>
+        <w:lastRenderedPageBreak/>
         <w:t>bedeutensten</w:t>
       </w:r>
       <w:proofErr w:type="spellEnd"/>
@@ -1114,20 +1149,7 @@
           <w:szCs w:val="20"/>
           <w:lang w:eastAsia="de-CH"/>
         </w:rPr>
-        <w:t>Was ist das Besondere an Spa</w:t>
-      </w:r>
-      <w:bookmarkStart w:id="0" w:name="_GoBack"/>
-      <w:bookmarkEnd w:id="0"/>
-      <w:r>
-        <w:rPr>
-          <w:rFonts w:eastAsia="Times New Roman" w:cstheme="minorHAnsi"/>
-          <w:b/>
-          <w:bCs/>
-          <w:sz w:val="20"/>
-          <w:szCs w:val="20"/>
-          <w:lang w:eastAsia="de-CH"/>
-        </w:rPr>
-        <w:t>rk?</w:t>
+        <w:t>Was ist das Besondere an Spark?</w:t>
       </w:r>
     </w:p>
     <w:p>
@@ -1148,7 +1170,6 @@
           <w:szCs w:val="20"/>
           <w:lang w:eastAsia="de-CH"/>
         </w:rPr>
-        <w:lastRenderedPageBreak/>
         <w:t>Mit Spark können Daten transformiert, zu fusioniert und auch sehr mathematische Analysen unterzogen werden.</w:t>
       </w:r>
       <w:r>
@@ -1648,7 +1669,17 @@
           <w:lang w:eastAsia="de-CH"/>
         </w:rPr>
         <w:br/>
-        <w:t>Spark bringt sehr viele Bibliotheken und APIs mit, ist ferner über die Programmiersprachen Java, Python, R und Scala ansprechbar – das sind ohne Zweifel die im Data Science verbreitetsten Sprachen. Diese Flexibilität und geringe Rüstzeit rechtfertigt den Einsatz von Spark in vielen Projekten. Es kann sehr herausfordernd sein, ein Data Science Team mit den gleichen Programmiersprachen-Skills aufzubauen. In Spark kann mit mehreren Programmiersprachen gearbeitet werden, so dass dieses Problem teilweise umgangen werden kann.</w:t>
+        <w:t xml:space="preserve">Spark bringt sehr viele Bibliotheken und APIs mit, ist ferner über die Programmiersprachen Java, Python, R und Scala ansprechbar – das sind ohne Zweifel die im Data Science verbreitetsten Sprachen. Diese Flexibilität und geringe Rüstzeit rechtfertigt den Einsatz von Spark in vielen Projekten. Es kann sehr herausfordernd sein, ein Data Science Team mit den gleichen Programmiersprachen-Skills aufzubauen. In Spark kann mit mehreren </w:t>
+      </w:r>
+      <w:r>
+        <w:rPr>
+          <w:rFonts w:eastAsia="Times New Roman" w:cstheme="minorHAnsi"/>
+          <w:sz w:val="20"/>
+          <w:szCs w:val="20"/>
+          <w:lang w:eastAsia="de-CH"/>
+        </w:rPr>
+        <w:lastRenderedPageBreak/>
+        <w:t>Programmiersprachen gearbeitet werden, so dass dieses Problem teilweise umgangen werden kann.</w:t>
       </w:r>
       <w:r>
         <w:rPr>
@@ -1726,7 +1757,6 @@
           <w:szCs w:val="20"/>
           <w:lang w:eastAsia="de-CH"/>
         </w:rPr>
-        <w:lastRenderedPageBreak/>
         <w:t xml:space="preserve">In der Szene wird Spark oftmals als Erweiterung für Apache </w:t>
       </w:r>
       <w:proofErr w:type="spellStart"/>

</xml_diff>